<commit_message>
remove bad sources some additions
</commit_message>
<xml_diff>
--- a/docs/main.docx
+++ b/docs/main.docx
@@ -219,7 +219,326 @@
         </w:rPr>
       </w:pPr>
     </w:p>
-    <w:p/>
+    <w:p>
+      <w:r>
+        <w:t>Середовище підтримує правила передачі повідомлень у вигляді матриці</w:t>
+      </w:r>
+      <w:r>
+        <w:rPr>
+          <w:lang w:val="ru-RU"/>
+        </w:rPr>
+        <w:t xml:space="preserve"> </w:t>
+      </w:r>
+      <w:r>
+        <w:rPr>
+          <w:lang w:val="en-US"/>
+        </w:rPr>
+        <w:t>M</w:t>
+      </w:r>
+      <w:r>
+        <w:rPr>
+          <w:lang w:val="ru-RU"/>
+        </w:rPr>
+        <w:t xml:space="preserve"> </w:t>
+      </w:r>
+      <w:r>
+        <w:t>розмірністю</w:t>
+      </w:r>
+      <w:r>
+        <w:t xml:space="preserve"> </w:t>
+      </w:r>
+      <w:proofErr w:type="spellStart"/>
+      <w:r>
+        <w:rPr>
+          <w:lang w:val="en-US"/>
+        </w:rPr>
+        <w:t>NxN</w:t>
+      </w:r>
+      <w:proofErr w:type="spellEnd"/>
+      <w:r>
+        <w:rPr>
+          <w:lang w:val="ru-RU"/>
+        </w:rPr>
+        <w:t>,</w:t>
+      </w:r>
+      <w:r>
+        <w:rPr>
+          <w:lang w:val="ru-RU"/>
+        </w:rPr>
+        <w:t xml:space="preserve"> де </w:t>
+      </w:r>
+      <w:r>
+        <w:rPr>
+          <w:lang w:val="en-US"/>
+        </w:rPr>
+        <w:t>N</w:t>
+      </w:r>
+      <w:r>
+        <w:rPr>
+          <w:lang w:val="ru-RU"/>
+        </w:rPr>
+        <w:t xml:space="preserve"> </w:t>
+      </w:r>
+      <w:r>
+        <w:rPr>
+          <w:lang w:val="ru-RU"/>
+        </w:rPr>
+        <w:t>–</w:t>
+      </w:r>
+      <w:r>
+        <w:rPr>
+          <w:lang w:val="ru-RU"/>
+        </w:rPr>
+        <w:t xml:space="preserve"> </w:t>
+      </w:r>
+      <w:r>
+        <w:t xml:space="preserve">кількість агентів. </w:t>
+      </w:r>
+    </w:p>
+    <w:p>
+      <w:pPr>
+        <w:rPr>
+          <w:rFonts w:eastAsiaTheme="minorEastAsia"/>
+          <w:lang w:val="en-US"/>
+        </w:rPr>
+      </w:pPr>
+      <m:oMathPara>
+        <m:oMath>
+          <m:r>
+            <w:rPr>
+              <w:rFonts w:ascii="Cambria Math" w:hAnsi="Cambria Math"/>
+            </w:rPr>
+            <m:t>M=</m:t>
+          </m:r>
+          <m:d>
+            <m:dPr>
+              <m:begChr m:val="‖"/>
+              <m:endChr m:val="‖"/>
+              <m:ctrlPr>
+                <w:rPr>
+                  <w:rFonts w:ascii="Cambria Math" w:hAnsi="Cambria Math"/>
+                  <w:i/>
+                </w:rPr>
+              </m:ctrlPr>
+            </m:dPr>
+            <m:e>
+              <m:sSub>
+                <m:sSubPr>
+                  <m:ctrlPr>
+                    <w:rPr>
+                      <w:rFonts w:ascii="Cambria Math" w:hAnsi="Cambria Math"/>
+                      <w:i/>
+                    </w:rPr>
+                  </m:ctrlPr>
+                </m:sSubPr>
+                <m:e>
+                  <m:r>
+                    <w:rPr>
+                      <w:rFonts w:ascii="Cambria Math" w:hAnsi="Cambria Math"/>
+                    </w:rPr>
+                    <m:t>a</m:t>
+                  </m:r>
+                </m:e>
+                <m:sub>
+                  <m:r>
+                    <w:rPr>
+                      <w:rFonts w:ascii="Cambria Math" w:hAnsi="Cambria Math"/>
+                    </w:rPr>
+                    <m:t>ij</m:t>
+                  </m:r>
+                </m:sub>
+              </m:sSub>
+            </m:e>
+          </m:d>
+          <m:r>
+            <w:rPr>
+              <w:rFonts w:ascii="Cambria Math" w:eastAsiaTheme="minorEastAsia" w:hAnsi="Cambria Math"/>
+            </w:rPr>
+            <m:t xml:space="preserve">,  </m:t>
+          </m:r>
+          <m:d>
+            <m:dPr>
+              <m:begChr m:val="{"/>
+              <m:endChr m:val=""/>
+              <m:ctrlPr>
+                <w:rPr>
+                  <w:rFonts w:ascii="Cambria Math" w:eastAsiaTheme="minorEastAsia" w:hAnsi="Cambria Math"/>
+                  <w:i/>
+                </w:rPr>
+              </m:ctrlPr>
+            </m:dPr>
+            <m:e>
+              <m:eqArr>
+                <m:eqArrPr>
+                  <m:ctrlPr>
+                    <w:rPr>
+                      <w:rFonts w:ascii="Cambria Math" w:eastAsiaTheme="minorEastAsia" w:hAnsi="Cambria Math"/>
+                      <w:i/>
+                    </w:rPr>
+                  </m:ctrlPr>
+                </m:eqArrPr>
+                <m:e>
+                  <m:r>
+                    <w:rPr>
+                      <w:rFonts w:ascii="Cambria Math" w:eastAsiaTheme="minorEastAsia" w:hAnsi="Cambria Math"/>
+                    </w:rPr>
+                    <m:t>i=</m:t>
+                  </m:r>
+                  <m:acc>
+                    <m:accPr>
+                      <m:chr m:val="̅"/>
+                      <m:ctrlPr>
+                        <w:rPr>
+                          <w:rFonts w:ascii="Cambria Math" w:eastAsiaTheme="minorEastAsia" w:hAnsi="Cambria Math"/>
+                          <w:i/>
+                        </w:rPr>
+                      </m:ctrlPr>
+                    </m:accPr>
+                    <m:e>
+                      <m:r>
+                        <w:rPr>
+                          <w:rFonts w:ascii="Cambria Math" w:eastAsiaTheme="minorEastAsia" w:hAnsi="Cambria Math"/>
+                        </w:rPr>
+                        <m:t>1,N</m:t>
+                      </m:r>
+                    </m:e>
+                  </m:acc>
+                  <m:r>
+                    <w:rPr>
+                      <w:rFonts w:ascii="Cambria Math" w:eastAsiaTheme="minorEastAsia" w:hAnsi="Cambria Math"/>
+                    </w:rPr>
+                    <m:t>,</m:t>
+                  </m:r>
+                </m:e>
+                <m:e>
+                  <m:r>
+                    <w:rPr>
+                      <w:rFonts w:ascii="Cambria Math" w:eastAsiaTheme="minorEastAsia" w:hAnsi="Cambria Math"/>
+                    </w:rPr>
+                    <m:t>j=</m:t>
+                  </m:r>
+                  <m:acc>
+                    <m:accPr>
+                      <m:chr m:val="̅"/>
+                      <m:ctrlPr>
+                        <w:rPr>
+                          <w:rFonts w:ascii="Cambria Math" w:eastAsiaTheme="minorEastAsia" w:hAnsi="Cambria Math"/>
+                          <w:i/>
+                        </w:rPr>
+                      </m:ctrlPr>
+                    </m:accPr>
+                    <m:e>
+                      <m:r>
+                        <w:rPr>
+                          <w:rFonts w:ascii="Cambria Math" w:eastAsiaTheme="minorEastAsia" w:hAnsi="Cambria Math"/>
+                        </w:rPr>
+                        <m:t>1,N;</m:t>
+                      </m:r>
+                    </m:e>
+                  </m:acc>
+                </m:e>
+              </m:eqArr>
+            </m:e>
+          </m:d>
+        </m:oMath>
+      </m:oMathPara>
+    </w:p>
+    <w:p>
+      <w:pPr>
+        <w:rPr>
+          <w:rFonts w:eastAsiaTheme="minorEastAsia"/>
+        </w:rPr>
+      </w:pPr>
+      <m:oMathPara>
+        <m:oMath>
+          <m:sSub>
+            <m:sSubPr>
+              <m:ctrlPr>
+                <w:rPr>
+                  <w:rFonts w:ascii="Cambria Math" w:eastAsiaTheme="minorEastAsia" w:hAnsi="Cambria Math"/>
+                  <w:i/>
+                </w:rPr>
+              </m:ctrlPr>
+            </m:sSubPr>
+            <m:e>
+              <m:r>
+                <w:rPr>
+                  <w:rFonts w:ascii="Cambria Math" w:eastAsiaTheme="minorEastAsia" w:hAnsi="Cambria Math"/>
+                </w:rPr>
+                <m:t>a</m:t>
+              </m:r>
+            </m:e>
+            <m:sub>
+              <m:r>
+                <w:rPr>
+                  <w:rFonts w:ascii="Cambria Math" w:eastAsiaTheme="minorEastAsia" w:hAnsi="Cambria Math"/>
+                </w:rPr>
+                <m:t>ij</m:t>
+              </m:r>
+            </m:sub>
+          </m:sSub>
+          <m:r>
+            <w:rPr>
+              <w:rFonts w:ascii="Cambria Math" w:eastAsiaTheme="minorEastAsia" w:hAnsi="Cambria Math"/>
+            </w:rPr>
+            <m:t>∈{0,1}</m:t>
+          </m:r>
+        </m:oMath>
+      </m:oMathPara>
+    </w:p>
+    <w:p>
+      <w:pPr>
+        <w:rPr>
+          <w:rFonts w:eastAsiaTheme="minorEastAsia"/>
+        </w:rPr>
+      </w:pPr>
+      <w:r>
+        <w:rPr>
+          <w:rFonts w:eastAsiaTheme="minorEastAsia"/>
+        </w:rPr>
+        <w:t xml:space="preserve">Елементи даної матриці приймають значення 1, коли передача повідомлення між агентами </w:t>
+      </w:r>
+      <w:r>
+        <w:rPr>
+          <w:rFonts w:eastAsiaTheme="minorEastAsia"/>
+          <w:lang w:val="en-US"/>
+        </w:rPr>
+        <w:t>I</w:t>
+      </w:r>
+      <w:r>
+        <w:rPr>
+          <w:rFonts w:eastAsiaTheme="minorEastAsia"/>
+          <w:lang w:val="ru-RU"/>
+        </w:rPr>
+        <w:t xml:space="preserve"> </w:t>
+      </w:r>
+      <w:r>
+        <w:rPr>
+          <w:rFonts w:eastAsiaTheme="minorEastAsia"/>
+        </w:rPr>
+        <w:t xml:space="preserve">та </w:t>
+      </w:r>
+      <w:r>
+        <w:rPr>
+          <w:rFonts w:eastAsiaTheme="minorEastAsia"/>
+          <w:lang w:val="en-US"/>
+        </w:rPr>
+        <w:t>j</w:t>
+      </w:r>
+      <w:r>
+        <w:rPr>
+          <w:rFonts w:eastAsiaTheme="minorEastAsia"/>
+          <w:lang w:val="ru-RU"/>
+        </w:rPr>
+        <w:t xml:space="preserve"> </w:t>
+      </w:r>
+      <w:r>
+        <w:rPr>
+          <w:rFonts w:eastAsiaTheme="minorEastAsia"/>
+        </w:rPr>
+        <w:t>дозволена, та 0, коли дана передача заборонена.</w:t>
+      </w:r>
+    </w:p>
     <w:sectPr>
       <w:pgSz w:w="11906" w:h="16838"/>
       <w:pgMar w:top="850" w:right="850" w:bottom="850" w:left="1417" w:header="708" w:footer="708" w:gutter="0"/>
@@ -550,6 +869,46 @@
       <w:ind w:left="720"/>
       <w:contextualSpacing/>
     </w:pPr>
+  </w:style>
+  <w:style w:type="character" w:styleId="a4">
+    <w:name w:val="Placeholder Text"/>
+    <w:basedOn w:val="a0"/>
+    <w:uiPriority w:val="99"/>
+    <w:semiHidden/>
+    <w:rsid w:val="004F4D54"/>
+    <w:rPr>
+      <w:color w:val="808080"/>
+    </w:rPr>
+  </w:style>
+  <w:style w:type="paragraph" w:styleId="a5">
+    <w:name w:val="Balloon Text"/>
+    <w:basedOn w:val="a"/>
+    <w:link w:val="a6"/>
+    <w:uiPriority w:val="99"/>
+    <w:semiHidden/>
+    <w:unhideWhenUsed/>
+    <w:rsid w:val="004F4D54"/>
+    <w:pPr>
+      <w:spacing w:after="0" w:line="240" w:lineRule="auto"/>
+    </w:pPr>
+    <w:rPr>
+      <w:rFonts w:ascii="Tahoma" w:hAnsi="Tahoma" w:cs="Tahoma"/>
+      <w:sz w:val="16"/>
+      <w:szCs w:val="16"/>
+    </w:rPr>
+  </w:style>
+  <w:style w:type="character" w:customStyle="1" w:styleId="a6">
+    <w:name w:val="Текст выноски Знак"/>
+    <w:basedOn w:val="a0"/>
+    <w:link w:val="a5"/>
+    <w:uiPriority w:val="99"/>
+    <w:semiHidden/>
+    <w:rsid w:val="004F4D54"/>
+    <w:rPr>
+      <w:rFonts w:ascii="Tahoma" w:hAnsi="Tahoma" w:cs="Tahoma"/>
+      <w:sz w:val="16"/>
+      <w:szCs w:val="16"/>
+    </w:rPr>
   </w:style>
 </w:styles>
 </file>

</xml_diff>